<commit_message>
ENCORE v3.0 update (more info on clicks, etc.)
ENCORE v3.0 updates:
</commit_message>
<xml_diff>
--- a/ENCORE Shiny App/ENCORE_README.docx
+++ b/ENCORE Shiny App/ENCORE_README.docx
@@ -124,7 +124,6 @@
           <w:numId w:val="1"/>
         </w:numPr>
       </w:pPr>
-      <w:bookmarkStart w:id="0" w:name="_GoBack"/>
       <w:r>
         <w:t xml:space="preserve">*~ </w:t>
       </w:r>
@@ -140,11 +139,7 @@
         <w:t>https://www.mozilla.org/en-US/firefox/new/</w:t>
       </w:r>
       <w:r>
-        <w:t xml:space="preserve">) or Chrome </w:t>
-      </w:r>
-      <w:bookmarkEnd w:id="0"/>
-      <w:r>
-        <w:t>(</w:t>
+        <w:t>) or Chrome (</w:t>
       </w:r>
       <w:r>
         <w:t>https://www.google.com/chrome/browser/desktop/index.html</w:t>
@@ -635,7 +630,16 @@
         <w:pStyle w:val="ListParagraph"/>
       </w:pPr>
       <w:r>
-        <w:t>Enter your organism’s name in the ‘choose an organism’ box and click update. You should then see the taxonomy number preceding the file names. Download the file called TAX#.protein.links.v11.0.txt.gz:</w:t>
+        <w:t xml:space="preserve">Enter your organism’s name in the ‘choose an organism’ box and click update. You should then see the taxonomy number preceding the file names. </w:t>
+      </w:r>
+      <w:r>
+        <w:t>Download the file called TAX#.protein.links.</w:t>
+      </w:r>
+      <w:r>
+        <w:t>vVERS#.txt.gz</w:t>
+      </w:r>
+      <w:r>
+        <w:t>:</w:t>
       </w:r>
     </w:p>
     <w:p>
@@ -700,20 +704,51 @@
     <w:p>
       <w:pPr>
         <w:pStyle w:val="ListParagraph"/>
+      </w:pPr>
+      <w:r>
+        <w:lastRenderedPageBreak/>
+        <w:t xml:space="preserve">At the time of this README, the VERS# (version number) is 11.0. If you download a different version number (such as 10.5), you will need to change the </w:t>
+      </w:r>
+      <w:proofErr w:type="spellStart"/>
+      <w:r>
+        <w:t>encore_app.R</w:t>
+      </w:r>
+      <w:proofErr w:type="spellEnd"/>
+      <w:r>
+        <w:t xml:space="preserve"> file slight</w:t>
+      </w:r>
+      <w:r>
+        <w:t>ly, which is addressed in step 9</w:t>
+      </w:r>
+      <w:r>
+        <w:t xml:space="preserve"> below.</w:t>
+      </w:r>
+    </w:p>
+    <w:p>
+      <w:pPr>
+        <w:pStyle w:val="ListParagraph"/>
         <w:numPr>
           <w:ilvl w:val="0"/>
           <w:numId w:val="1"/>
         </w:numPr>
       </w:pPr>
       <w:r>
-        <w:lastRenderedPageBreak/>
         <w:t xml:space="preserve">~ </w:t>
       </w:r>
       <w:r>
         <w:t>Once you’ve downloaded that file, extract the text file.</w:t>
       </w:r>
       <w:r>
-        <w:t xml:space="preserve"> (You may need to download an alternative unzip program that can unzip .</w:t>
+        <w:t xml:space="preserve"> (</w:t>
+      </w:r>
+      <w:r>
+        <w:t xml:space="preserve">If using Windows, </w:t>
+      </w:r>
+      <w:r>
+        <w:t>y</w:t>
+      </w:r>
+      <w:r>
+        <w:t>ou may need to download an alternative unzip program that can unzip .</w:t>
       </w:r>
       <w:proofErr w:type="spellStart"/>
       <w:r>
@@ -926,7 +961,13 @@
         </w:numPr>
       </w:pPr>
       <w:r>
-        <w:t xml:space="preserve">~ Copy and paste the following text into the console window (bottom right window of the </w:t>
+        <w:t xml:space="preserve">~ Copy and paste the following text into the console window (bottom </w:t>
+      </w:r>
+      <w:r>
+        <w:t>left</w:t>
+      </w:r>
+      <w:r>
+        <w:t xml:space="preserve"> window of the </w:t>
       </w:r>
       <w:proofErr w:type="spellStart"/>
       <w:r>
@@ -934,7 +975,12 @@
       </w:r>
       <w:proofErr w:type="spellEnd"/>
       <w:r>
-        <w:t xml:space="preserve"> Session), then press enter:</w:t>
+        <w:t xml:space="preserve"> Session), then p</w:t>
+      </w:r>
+      <w:bookmarkStart w:id="0" w:name="_GoBack"/>
+      <w:bookmarkEnd w:id="0"/>
+      <w:r>
+        <w:t>ress enter:</w:t>
       </w:r>
     </w:p>
     <w:p>
@@ -1035,6 +1081,7 @@
       <w:proofErr w:type="spellStart"/>
       <w:proofErr w:type="gramStart"/>
       <w:r>
+        <w:lastRenderedPageBreak/>
         <w:t>install.packages</w:t>
       </w:r>
       <w:proofErr w:type="spellEnd"/>
@@ -1137,7 +1184,6 @@
         <w:pStyle w:val="ListParagraph"/>
       </w:pPr>
       <w:r>
-        <w:lastRenderedPageBreak/>
         <w:t>Copy each of the following lines in the console separately and press enter for each:</w:t>
       </w:r>
     </w:p>
@@ -1389,7 +1435,7 @@
           <w:sz w:val="20"/>
           <w:szCs w:val="20"/>
         </w:rPr>
-        <w:t>", version = "3.8")</w:t>
+        <w:t>")</w:t>
       </w:r>
     </w:p>
     <w:p>
@@ -1471,7 +1517,7 @@
           <w:sz w:val="20"/>
           <w:szCs w:val="20"/>
         </w:rPr>
-        <w:t>", version = "3.8")</w:t>
+        <w:t>")</w:t>
       </w:r>
     </w:p>
     <w:p>
@@ -1553,7 +1599,7 @@
           <w:sz w:val="20"/>
           <w:szCs w:val="20"/>
         </w:rPr>
-        <w:t>", version = "3.8")</w:t>
+        <w:t>")</w:t>
       </w:r>
       <w:r>
         <w:rPr>
@@ -1643,7 +1689,7 @@
           <w:sz w:val="20"/>
           <w:szCs w:val="20"/>
         </w:rPr>
-        <w:t>", version = "3.8")</w:t>
+        <w:t>")</w:t>
       </w:r>
     </w:p>
     <w:p>
@@ -1725,7 +1771,7 @@
           <w:sz w:val="20"/>
           <w:szCs w:val="20"/>
         </w:rPr>
-        <w:t>", version = "3.8")</w:t>
+        <w:t>")</w:t>
       </w:r>
     </w:p>
     <w:p>
@@ -1807,7 +1853,7 @@
           <w:sz w:val="20"/>
           <w:szCs w:val="20"/>
         </w:rPr>
-        <w:t>", version = "3.8")</w:t>
+        <w:t>")</w:t>
       </w:r>
     </w:p>
     <w:p>
@@ -1889,7 +1935,7 @@
           <w:sz w:val="20"/>
           <w:szCs w:val="20"/>
         </w:rPr>
-        <w:t>", version = "3.8")</w:t>
+        <w:t>")</w:t>
       </w:r>
     </w:p>
     <w:p>
@@ -1971,7 +2017,7 @@
           <w:sz w:val="20"/>
           <w:szCs w:val="20"/>
         </w:rPr>
-        <w:t>", version = "3.8")</w:t>
+        <w:t>")</w:t>
       </w:r>
     </w:p>
     <w:p>
@@ -2053,7 +2099,7 @@
           <w:sz w:val="20"/>
           <w:szCs w:val="20"/>
         </w:rPr>
-        <w:t>", version = "3.8")</w:t>
+        <w:t>")</w:t>
       </w:r>
     </w:p>
     <w:p>
@@ -2133,7 +2179,7 @@
           <w:sz w:val="20"/>
           <w:szCs w:val="20"/>
         </w:rPr>
-        <w:t>", version = "3.8")</w:t>
+        <w:t>")</w:t>
       </w:r>
     </w:p>
     <w:p>
@@ -2215,7 +2261,7 @@
           <w:sz w:val="20"/>
           <w:szCs w:val="20"/>
         </w:rPr>
-        <w:t>", version = "3.8")</w:t>
+        <w:t>")</w:t>
       </w:r>
     </w:p>
     <w:p>
@@ -2329,6 +2375,61 @@
         </w:drawing>
       </w:r>
     </w:p>
+    <w:p>
+      <w:r>
+        <w:tab/>
+      </w:r>
+      <w:r>
+        <w:t xml:space="preserve">If you downloaded a version of STRING that was NOT 11.0, make the following edit to the </w:t>
+      </w:r>
+      <w:proofErr w:type="spellStart"/>
+      <w:r>
+        <w:t>encore_app.R</w:t>
+      </w:r>
+      <w:proofErr w:type="spellEnd"/>
+      <w:r>
+        <w:t xml:space="preserve"> file. Under the data versions section (</w:t>
+      </w:r>
+      <w:r>
+        <w:rPr>
+          <w:rStyle w:val="HTMLCode"/>
+          <w:rFonts w:eastAsiaTheme="minorHAnsi"/>
+        </w:rPr>
+        <w:t># data versions ----</w:t>
+      </w:r>
+      <w:r>
+        <w:t xml:space="preserve">), you should see </w:t>
+      </w:r>
+      <w:proofErr w:type="spellStart"/>
+      <w:r>
+        <w:rPr>
+          <w:rStyle w:val="HTMLCode"/>
+          <w:rFonts w:eastAsiaTheme="minorHAnsi"/>
+        </w:rPr>
+        <w:t>vers_string</w:t>
+      </w:r>
+      <w:proofErr w:type="spellEnd"/>
+      <w:r>
+        <w:rPr>
+          <w:rStyle w:val="HTMLCode"/>
+          <w:rFonts w:eastAsiaTheme="minorHAnsi"/>
+        </w:rPr>
+        <w:t xml:space="preserve"> &lt;- "11.0"</w:t>
+      </w:r>
+      <w:r>
+        <w:t xml:space="preserve">. Replace that 11.0 with your version, </w:t>
+      </w:r>
+      <w:r>
+        <w:rPr>
+          <w:rStyle w:val="Emphasis"/>
+        </w:rPr>
+        <w:t>exactly as written in your filename that you downloaded from STRING</w:t>
+      </w:r>
+      <w:r>
+        <w:t xml:space="preserve"> (i.e. "TAX#.protein.links.v11.1.txt.gz" would result in putting 11.1 in the code).</w:t>
+      </w:r>
+    </w:p>
+    <w:p/>
     <w:p>
       <w:pPr>
         <w:pStyle w:val="ListParagraph"/>
@@ -3294,6 +3395,30 @@
       </w:tblBorders>
     </w:tblPr>
   </w:style>
+  <w:style w:type="character" w:styleId="HTMLCode">
+    <w:name w:val="HTML Code"/>
+    <w:basedOn w:val="DefaultParagraphFont"/>
+    <w:uiPriority w:val="99"/>
+    <w:semiHidden/>
+    <w:unhideWhenUsed/>
+    <w:rsid w:val="0044375F"/>
+    <w:rPr>
+      <w:rFonts w:ascii="Courier New" w:eastAsia="Times New Roman" w:hAnsi="Courier New" w:cs="Courier New"/>
+      <w:sz w:val="20"/>
+      <w:szCs w:val="20"/>
+    </w:rPr>
+  </w:style>
+  <w:style w:type="character" w:styleId="Emphasis">
+    <w:name w:val="Emphasis"/>
+    <w:basedOn w:val="DefaultParagraphFont"/>
+    <w:uiPriority w:val="20"/>
+    <w:qFormat/>
+    <w:rsid w:val="0044375F"/>
+    <w:rPr>
+      <w:i/>
+      <w:iCs/>
+    </w:rPr>
+  </w:style>
 </w:styles>
 </file>
 

</xml_diff>